<commit_message>
Commit final. Relatório. Algumas correções no código
</commit_message>
<xml_diff>
--- a/relatorio.docx
+++ b/relatorio.docx
@@ -52,16 +52,7 @@
           <w:sz w:val="28"/>
           <w:szCs w:val="28"/>
         </w:rPr>
-        <w:t>Relatório TP3</w:t>
-      </w:r>
-      <w:r>
-        <w:rPr>
-          <w:rFonts w:ascii="Century Gothic" w:hAnsi="Century Gothic" w:cs="TimesNewRomanPSMT"/>
-          <w:b/>
-          <w:sz w:val="28"/>
-          <w:szCs w:val="28"/>
-        </w:rPr>
-        <w:t xml:space="preserve"> AED 2017/2018</w:t>
+        <w:t>Relatório TP3 AED 2017/2018</w:t>
       </w:r>
     </w:p>
     <w:p>
@@ -90,8 +81,6 @@
       <w:pPr>
         <w:pStyle w:val="Cabealho1"/>
       </w:pPr>
-      <w:bookmarkStart w:id="0" w:name="_GoBack"/>
-      <w:bookmarkEnd w:id="0"/>
     </w:p>
     <w:p>
       <w:pPr>
@@ -143,19 +132,24 @@
           <w:rFonts w:ascii="Arial" w:hAnsi="Arial" w:cs="Arial"/>
         </w:rPr>
       </w:pPr>
-      <w:proofErr w:type="spellStart"/>
-      <w:r>
-        <w:rPr>
-          <w:rFonts w:ascii="Arial" w:hAnsi="Arial" w:cs="Arial"/>
-        </w:rPr>
-        <w:t>NºEstudante</w:t>
-      </w:r>
-      <w:proofErr w:type="spellEnd"/>
-      <w:r>
-        <w:rPr>
-          <w:rFonts w:ascii="Arial" w:hAnsi="Arial" w:cs="Arial"/>
-        </w:rPr>
-        <w:t>: 2016228632</w:t>
+    </w:p>
+    <w:p>
+      <w:pPr>
+        <w:rPr>
+          <w:rFonts w:ascii="Arial" w:hAnsi="Arial" w:cs="Arial"/>
+        </w:rPr>
+      </w:pPr>
+      <w:r>
+        <w:rPr>
+          <w:rFonts w:ascii="Arial" w:hAnsi="Arial" w:cs="Arial"/>
+        </w:rPr>
+        <w:t>Nº Estudante: 201622867</w:t>
+      </w:r>
+      <w:r>
+        <w:rPr>
+          <w:rFonts w:ascii="Arial" w:hAnsi="Arial" w:cs="Arial"/>
+        </w:rPr>
+        <w:t>2</w:t>
       </w:r>
       <w:r>
         <w:rPr>
@@ -220,6 +214,9 @@
         <w:lastRenderedPageBreak/>
         <w:t>Estruturas de Dados</w:t>
       </w:r>
+      <w:r>
+        <w:t xml:space="preserve"> utilizadas</w:t>
+      </w:r>
     </w:p>
     <w:p/>
     <w:p>
@@ -232,8 +229,972 @@
         <w:rPr>
           <w:rFonts w:ascii="Arial" w:hAnsi="Arial" w:cs="Arial"/>
         </w:rPr>
-        <w:t>Para guardar o dicionário base de palavras e o histórico de correções foram utilizadas duas tabelas de dispersão.</w:t>
-      </w:r>
+        <w:t>Para guardar o dicionário base de palavras e o histórico de correções foram utilizadas duas tabelas de dispersão</w:t>
+      </w:r>
+      <w:r>
+        <w:rPr>
+          <w:rFonts w:ascii="Arial" w:hAnsi="Arial" w:cs="Arial"/>
+        </w:rPr>
+        <w:t xml:space="preserve"> usando </w:t>
+      </w:r>
+      <w:proofErr w:type="spellStart"/>
+      <w:r>
+        <w:rPr>
+          <w:rFonts w:ascii="Arial" w:hAnsi="Arial" w:cs="Arial"/>
+          <w:i/>
+        </w:rPr>
+        <w:t>separate</w:t>
+      </w:r>
+      <w:proofErr w:type="spellEnd"/>
+      <w:r>
+        <w:rPr>
+          <w:rFonts w:ascii="Arial" w:hAnsi="Arial" w:cs="Arial"/>
+          <w:i/>
+        </w:rPr>
+        <w:t xml:space="preserve"> </w:t>
+      </w:r>
+      <w:proofErr w:type="spellStart"/>
+      <w:r>
+        <w:rPr>
+          <w:rFonts w:ascii="Arial" w:hAnsi="Arial" w:cs="Arial"/>
+          <w:i/>
+        </w:rPr>
+        <w:t>chaining</w:t>
+      </w:r>
+      <w:proofErr w:type="spellEnd"/>
+      <w:r>
+        <w:rPr>
+          <w:rFonts w:ascii="Arial" w:hAnsi="Arial" w:cs="Arial"/>
+          <w:i/>
+        </w:rPr>
+        <w:t xml:space="preserve"> </w:t>
+      </w:r>
+      <w:r>
+        <w:rPr>
+          <w:rFonts w:ascii="Arial" w:hAnsi="Arial" w:cs="Arial"/>
+        </w:rPr>
+        <w:t>para tratar colisões</w:t>
+      </w:r>
+      <w:r>
+        <w:rPr>
+          <w:rFonts w:ascii="Arial" w:hAnsi="Arial" w:cs="Arial"/>
+        </w:rPr>
+        <w:t>.</w:t>
+      </w:r>
+    </w:p>
+    <w:p>
+      <w:pPr>
+        <w:rPr>
+          <w:rFonts w:ascii="Arial" w:hAnsi="Arial" w:cs="Arial"/>
+        </w:rPr>
+      </w:pPr>
+      <w:r>
+        <w:rPr>
+          <w:rFonts w:ascii="Arial" w:hAnsi="Arial" w:cs="Arial"/>
+        </w:rPr>
+        <w:t>Para guardar palavras geradas através de erros ortográficos e guardar palavras obtidas do dicionário são usadas listas.</w:t>
+      </w:r>
+    </w:p>
+    <w:p>
+      <w:pPr>
+        <w:rPr>
+          <w:rFonts w:ascii="Arial" w:hAnsi="Arial" w:cs="Arial"/>
+        </w:rPr>
+      </w:pPr>
+    </w:p>
+    <w:p>
+      <w:pPr>
+        <w:rPr>
+          <w:rFonts w:ascii="Arial" w:hAnsi="Arial" w:cs="Arial"/>
+        </w:rPr>
+      </w:pPr>
+    </w:p>
+    <w:p>
+      <w:pPr>
+        <w:pStyle w:val="Cabealho1"/>
+      </w:pPr>
+      <w:r>
+        <w:t xml:space="preserve"> Justificação para as estruturas</w:t>
+      </w:r>
+    </w:p>
+    <w:p/>
+    <w:p>
+      <w:pPr>
+        <w:rPr>
+          <w:rFonts w:ascii="Arial" w:hAnsi="Arial" w:cs="Arial"/>
+        </w:rPr>
+      </w:pPr>
+      <w:r>
+        <w:rPr>
+          <w:rFonts w:ascii="Arial" w:hAnsi="Arial" w:cs="Arial"/>
+        </w:rPr>
+        <w:t xml:space="preserve">Escolhi usar tabelas de dispersão principalmente devido à fácil implementação e devido à complexidade temporal média ser </w:t>
+      </w:r>
+      <w:proofErr w:type="gramStart"/>
+      <w:r>
+        <w:rPr>
+          <w:rFonts w:ascii="Arial" w:hAnsi="Arial" w:cs="Arial"/>
+        </w:rPr>
+        <w:t>O(</w:t>
+      </w:r>
+      <w:proofErr w:type="gramEnd"/>
+      <w:r>
+        <w:rPr>
+          <w:rFonts w:ascii="Arial" w:hAnsi="Arial" w:cs="Arial"/>
+        </w:rPr>
+        <w:t>1), especialmente se for utilizada uma boa função de dispersão, garantindo que as entradas são espalhadas corretamente pela tabela.</w:t>
+      </w:r>
+    </w:p>
+    <w:p>
+      <w:pPr>
+        <w:rPr>
+          <w:rFonts w:ascii="Arial" w:hAnsi="Arial" w:cs="Arial"/>
+        </w:rPr>
+      </w:pPr>
+      <w:r>
+        <w:rPr>
+          <w:rFonts w:ascii="Arial" w:hAnsi="Arial" w:cs="Arial"/>
+        </w:rPr>
+        <w:t>Em alternativa, poderiam ser utilizadas árvores-BK</w:t>
+      </w:r>
+      <w:r>
+        <w:rPr>
+          <w:rFonts w:ascii="Arial" w:hAnsi="Arial" w:cs="Arial"/>
+        </w:rPr>
+        <w:t xml:space="preserve">, em que um nó de </w:t>
+      </w:r>
+      <w:r>
+        <w:rPr>
+          <w:rFonts w:ascii="Arial" w:hAnsi="Arial" w:cs="Arial"/>
+        </w:rPr>
+        <w:t>raiz</w:t>
+      </w:r>
+      <w:r>
+        <w:rPr>
+          <w:rFonts w:ascii="Arial" w:hAnsi="Arial" w:cs="Arial"/>
+        </w:rPr>
+        <w:t xml:space="preserve"> é uma palavra, e os nós adjacentes são palavras semelhantes. A distância a que cada palavra se encontra da </w:t>
+      </w:r>
+      <w:r>
+        <w:rPr>
+          <w:rFonts w:ascii="Arial" w:hAnsi="Arial" w:cs="Arial"/>
+        </w:rPr>
+        <w:t>raiz</w:t>
+      </w:r>
+      <w:r>
+        <w:rPr>
+          <w:rFonts w:ascii="Arial" w:hAnsi="Arial" w:cs="Arial"/>
+        </w:rPr>
+        <w:t xml:space="preserve"> depende de quantos ajustes tem de ser feita à palavra para ser igual à raiz (distância de </w:t>
+      </w:r>
+      <w:proofErr w:type="spellStart"/>
+      <w:r>
+        <w:rPr>
+          <w:rFonts w:ascii="Arial" w:hAnsi="Arial" w:cs="Arial"/>
+        </w:rPr>
+        <w:t>L</w:t>
+      </w:r>
+      <w:r>
+        <w:rPr>
+          <w:rFonts w:ascii="Arial" w:hAnsi="Arial" w:cs="Arial"/>
+        </w:rPr>
+        <w:t>evenshtein</w:t>
+      </w:r>
+      <w:proofErr w:type="spellEnd"/>
+      <w:r>
+        <w:rPr>
+          <w:rFonts w:ascii="Arial" w:hAnsi="Arial" w:cs="Arial"/>
+        </w:rPr>
+        <w:t>).</w:t>
+      </w:r>
+    </w:p>
+    <w:p>
+      <w:pPr>
+        <w:rPr>
+          <w:rFonts w:ascii="Arial" w:hAnsi="Arial" w:cs="Arial"/>
+        </w:rPr>
+      </w:pPr>
+    </w:p>
+    <w:p>
+      <w:pPr>
+        <w:rPr>
+          <w:rFonts w:ascii="Arial" w:hAnsi="Arial" w:cs="Arial"/>
+        </w:rPr>
+      </w:pPr>
+    </w:p>
+    <w:p>
+      <w:pPr>
+        <w:pStyle w:val="Cabealho1"/>
+      </w:pPr>
+      <w:r>
+        <w:t>Fontes</w:t>
+      </w:r>
+    </w:p>
+    <w:p/>
+    <w:p>
+      <w:pPr>
+        <w:rPr>
+          <w:rFonts w:ascii="Arial" w:hAnsi="Arial" w:cs="Arial"/>
+        </w:rPr>
+      </w:pPr>
+      <w:r>
+        <w:rPr>
+          <w:rFonts w:ascii="Arial" w:hAnsi="Arial" w:cs="Arial"/>
+        </w:rPr>
+        <w:t xml:space="preserve">Modelo de erros - </w:t>
+      </w:r>
+      <w:hyperlink r:id="rId4" w:history="1">
+        <w:r>
+          <w:rPr>
+            <w:rStyle w:val="Hiperligao"/>
+            <w:rFonts w:ascii="Arial" w:hAnsi="Arial" w:cs="Arial"/>
+          </w:rPr>
+          <w:t>https://norvig.com/spell-correct.html</w:t>
+        </w:r>
+      </w:hyperlink>
+      <w:r>
+        <w:rPr>
+          <w:rFonts w:ascii="Arial" w:hAnsi="Arial" w:cs="Arial"/>
+        </w:rPr>
+        <w:t xml:space="preserve"> e </w:t>
+      </w:r>
+      <w:hyperlink r:id="rId5" w:history="1">
+        <w:r>
+          <w:rPr>
+            <w:rStyle w:val="Hiperligao"/>
+            <w:rFonts w:ascii="Arial" w:hAnsi="Arial" w:cs="Arial"/>
+          </w:rPr>
+          <w:t>https://medium.com/@willsentance/how-to-write-your-own-spellchecker-and-autocorrect-algorithm-in-under-80-lines-of-code-6d65d21bb7b6</w:t>
+        </w:r>
+      </w:hyperlink>
+    </w:p>
+    <w:p>
+      <w:pPr>
+        <w:rPr>
+          <w:rFonts w:ascii="Arial" w:hAnsi="Arial" w:cs="Arial"/>
+        </w:rPr>
+      </w:pPr>
+      <w:r>
+        <w:rPr>
+          <w:rFonts w:ascii="Arial" w:hAnsi="Arial" w:cs="Arial"/>
+        </w:rPr>
+        <w:t xml:space="preserve">Função de dispersão - </w:t>
+      </w:r>
+      <w:hyperlink r:id="rId6" w:history="1">
+        <w:r>
+          <w:rPr>
+            <w:rStyle w:val="Hiperligao"/>
+            <w:rFonts w:ascii="Arial" w:hAnsi="Arial" w:cs="Arial"/>
+          </w:rPr>
+          <w:t>http://www.cse.yorku.ca/~oz/hash.html</w:t>
+        </w:r>
+      </w:hyperlink>
+    </w:p>
+    <w:p>
+      <w:pPr>
+        <w:rPr>
+          <w:rFonts w:ascii="Arial" w:hAnsi="Arial" w:cs="Arial"/>
+        </w:rPr>
+      </w:pPr>
+      <w:r>
+        <w:rPr>
+          <w:rFonts w:ascii="Arial" w:hAnsi="Arial" w:cs="Arial"/>
+        </w:rPr>
+        <w:t xml:space="preserve">Lista de palavras portuguesas - </w:t>
+      </w:r>
+      <w:hyperlink r:id="rId7" w:history="1">
+        <w:r>
+          <w:rPr>
+            <w:rStyle w:val="Hiperligao"/>
+            <w:rFonts w:ascii="Arial" w:hAnsi="Arial" w:cs="Arial"/>
+          </w:rPr>
+          <w:t>http://natura.di.uminho.pt/download/sources/Dictionaries/wordlists/</w:t>
+        </w:r>
+      </w:hyperlink>
+    </w:p>
+    <w:p>
+      <w:pPr>
+        <w:rPr>
+          <w:rFonts w:ascii="Arial" w:hAnsi="Arial" w:cs="Arial"/>
+        </w:rPr>
+      </w:pPr>
+      <w:r>
+        <w:rPr>
+          <w:rFonts w:ascii="Arial" w:hAnsi="Arial" w:cs="Arial"/>
+        </w:rPr>
+        <w:t xml:space="preserve">Frequência de palavras - </w:t>
+      </w:r>
+      <w:hyperlink r:id="rId8" w:history="1">
+        <w:r>
+          <w:rPr>
+            <w:rStyle w:val="Hiperligao"/>
+            <w:rFonts w:ascii="Arial" w:hAnsi="Arial" w:cs="Arial"/>
+          </w:rPr>
+          <w:t>https://en.wiktionary.org/wiki/Wiktionary:Frequency_lists/Portuguese_wordlist</w:t>
+        </w:r>
+      </w:hyperlink>
+    </w:p>
+    <w:p>
+      <w:pPr>
+        <w:rPr>
+          <w:rFonts w:ascii="Arial" w:hAnsi="Arial" w:cs="Arial"/>
+        </w:rPr>
+      </w:pPr>
+      <w:r>
+        <w:rPr>
+          <w:rFonts w:ascii="Arial" w:hAnsi="Arial" w:cs="Arial"/>
+        </w:rPr>
+        <w:br w:type="page"/>
+      </w:r>
+    </w:p>
+    <w:p>
+      <w:pPr>
+        <w:pStyle w:val="Cabealho1"/>
+      </w:pPr>
+      <w:r>
+        <w:lastRenderedPageBreak/>
+        <w:t>Modelo de erros tipográficos</w:t>
+      </w:r>
+    </w:p>
+    <w:p/>
+    <w:p>
+      <w:pPr>
+        <w:rPr>
+          <w:rFonts w:ascii="Arial" w:hAnsi="Arial" w:cs="Arial"/>
+        </w:rPr>
+      </w:pPr>
+      <w:r>
+        <w:rPr>
+          <w:rFonts w:ascii="Arial" w:hAnsi="Arial" w:cs="Arial"/>
+        </w:rPr>
+        <w:t>O modelo é baseado na maneira de corrigir palavras descrita no site incluído nas fontes do enunciado “</w:t>
+      </w:r>
+      <w:proofErr w:type="spellStart"/>
+      <w:r>
+        <w:rPr>
+          <w:rFonts w:ascii="Arial" w:hAnsi="Arial" w:cs="Arial"/>
+        </w:rPr>
+        <w:t>How</w:t>
+      </w:r>
+      <w:proofErr w:type="spellEnd"/>
+      <w:r>
+        <w:rPr>
+          <w:rFonts w:ascii="Arial" w:hAnsi="Arial" w:cs="Arial"/>
+        </w:rPr>
+        <w:t xml:space="preserve"> to </w:t>
+      </w:r>
+      <w:proofErr w:type="spellStart"/>
+      <w:r>
+        <w:rPr>
+          <w:rFonts w:ascii="Arial" w:hAnsi="Arial" w:cs="Arial"/>
+        </w:rPr>
+        <w:t>write</w:t>
+      </w:r>
+      <w:proofErr w:type="spellEnd"/>
+      <w:r>
+        <w:rPr>
+          <w:rFonts w:ascii="Arial" w:hAnsi="Arial" w:cs="Arial"/>
+        </w:rPr>
+        <w:t xml:space="preserve"> a </w:t>
+      </w:r>
+      <w:proofErr w:type="spellStart"/>
+      <w:r>
+        <w:rPr>
+          <w:rFonts w:ascii="Arial" w:hAnsi="Arial" w:cs="Arial"/>
+        </w:rPr>
+        <w:t>spelling</w:t>
+      </w:r>
+      <w:proofErr w:type="spellEnd"/>
+      <w:r>
+        <w:rPr>
+          <w:rFonts w:ascii="Arial" w:hAnsi="Arial" w:cs="Arial"/>
+        </w:rPr>
+        <w:t xml:space="preserve"> </w:t>
+      </w:r>
+      <w:proofErr w:type="spellStart"/>
+      <w:r>
+        <w:rPr>
+          <w:rFonts w:ascii="Arial" w:hAnsi="Arial" w:cs="Arial"/>
+        </w:rPr>
+        <w:t>corrector</w:t>
+      </w:r>
+      <w:proofErr w:type="spellEnd"/>
+      <w:r>
+        <w:rPr>
+          <w:rFonts w:ascii="Arial" w:hAnsi="Arial" w:cs="Arial"/>
+        </w:rPr>
+        <w:t>” (</w:t>
+      </w:r>
+      <w:hyperlink r:id="rId9" w:history="1">
+        <w:r>
+          <w:rPr>
+            <w:rStyle w:val="Hiperligao"/>
+            <w:rFonts w:ascii="Arial" w:hAnsi="Arial" w:cs="Arial"/>
+          </w:rPr>
+          <w:t>https://norvig.com/spell-correct.html</w:t>
+        </w:r>
+      </w:hyperlink>
+      <w:r>
+        <w:rPr>
+          <w:rFonts w:ascii="Arial" w:hAnsi="Arial" w:cs="Arial"/>
+        </w:rPr>
+        <w:t>)</w:t>
+      </w:r>
+    </w:p>
+    <w:p>
+      <w:pPr>
+        <w:rPr>
+          <w:rFonts w:ascii="Arial" w:hAnsi="Arial" w:cs="Arial"/>
+        </w:rPr>
+      </w:pPr>
+      <w:r>
+        <w:rPr>
+          <w:rFonts w:ascii="Arial" w:hAnsi="Arial" w:cs="Arial"/>
+        </w:rPr>
+        <w:t>Ao encontrar uma palavra errada, é primeiro gerado todas as palavras</w:t>
+      </w:r>
+      <w:r>
+        <w:rPr>
+          <w:rFonts w:ascii="Arial" w:hAnsi="Arial" w:cs="Arial"/>
+        </w:rPr>
+        <w:t xml:space="preserve"> de distância de erro 1, isto é, todas as palavras</w:t>
+      </w:r>
+      <w:r>
+        <w:rPr>
+          <w:rFonts w:ascii="Arial" w:hAnsi="Arial" w:cs="Arial"/>
+        </w:rPr>
+        <w:t xml:space="preserve"> que podem ser criadas</w:t>
+      </w:r>
+      <w:r>
+        <w:rPr>
+          <w:rFonts w:ascii="Arial" w:hAnsi="Arial" w:cs="Arial"/>
+        </w:rPr>
+        <w:t xml:space="preserve"> ao adicionar uma letra em cada posição, ao substituir uma letra por outra em cada posição, ao remover uma letra em cada posição e ao trocar todas as letras adjacentes, duas de cada vez. </w:t>
+      </w:r>
+    </w:p>
+    <w:p>
+      <w:pPr>
+        <w:rPr>
+          <w:rFonts w:ascii="Arial" w:hAnsi="Arial" w:cs="Arial"/>
+        </w:rPr>
+      </w:pPr>
+      <w:r>
+        <w:rPr>
+          <w:rFonts w:ascii="Arial" w:hAnsi="Arial" w:cs="Arial"/>
+        </w:rPr>
+        <w:t>Como erros de distância 2 não são suficientes para algumas palavras, todas as palavras geradas voltam a ser editadas da mesma maneira e posteriormente são guardadas todas na mesma lista.</w:t>
+      </w:r>
+    </w:p>
+    <w:p>
+      <w:pPr>
+        <w:rPr>
+          <w:rFonts w:ascii="Arial" w:hAnsi="Arial" w:cs="Arial"/>
+        </w:rPr>
+      </w:pPr>
+    </w:p>
+    <w:p>
+      <w:pPr>
+        <w:rPr>
+          <w:rFonts w:ascii="Arial" w:hAnsi="Arial" w:cs="Arial"/>
+        </w:rPr>
+      </w:pPr>
+      <w:r>
+        <w:rPr>
+          <w:rFonts w:ascii="Arial" w:hAnsi="Arial" w:cs="Arial"/>
+          <w:noProof/>
+        </w:rPr>
+        <w:drawing>
+          <wp:inline distT="0" distB="0" distL="0" distR="0">
+            <wp:extent cx="5400040" cy="1699260"/>
+            <wp:effectExtent l="0" t="0" r="0" b="0"/>
+            <wp:docPr id="1" name="Imagem 1"/>
+            <wp:cNvGraphicFramePr>
+              <a:graphicFrameLocks xmlns:a="http://schemas.openxmlformats.org/drawingml/2006/main" noChangeAspect="1"/>
+            </wp:cNvGraphicFramePr>
+            <a:graphic xmlns:a="http://schemas.openxmlformats.org/drawingml/2006/main">
+              <a:graphicData uri="http://schemas.openxmlformats.org/drawingml/2006/picture">
+                <pic:pic xmlns:pic="http://schemas.openxmlformats.org/drawingml/2006/picture">
+                  <pic:nvPicPr>
+                    <pic:cNvPr id="1" name="codigo.PNG"/>
+                    <pic:cNvPicPr/>
+                  </pic:nvPicPr>
+                  <pic:blipFill>
+                    <a:blip r:embed="rId10">
+                      <a:extLst>
+                        <a:ext uri="{28A0092B-C50C-407E-A947-70E740481C1C}">
+                          <a14:useLocalDpi xmlns:a14="http://schemas.microsoft.com/office/drawing/2010/main" val="0"/>
+                        </a:ext>
+                      </a:extLst>
+                    </a:blip>
+                    <a:stretch>
+                      <a:fillRect/>
+                    </a:stretch>
+                  </pic:blipFill>
+                  <pic:spPr>
+                    <a:xfrm>
+                      <a:off x="0" y="0"/>
+                      <a:ext cx="5400040" cy="1699260"/>
+                    </a:xfrm>
+                    <a:prstGeom prst="rect">
+                      <a:avLst/>
+                    </a:prstGeom>
+                  </pic:spPr>
+                </pic:pic>
+              </a:graphicData>
+            </a:graphic>
+          </wp:inline>
+        </w:drawing>
+      </w:r>
+    </w:p>
+    <w:p>
+      <w:pPr>
+        <w:rPr>
+          <w:rFonts w:ascii="Arial" w:hAnsi="Arial" w:cs="Arial"/>
+        </w:rPr>
+      </w:pPr>
+    </w:p>
+    <w:p>
+      <w:pPr>
+        <w:rPr>
+          <w:rFonts w:ascii="Arial" w:hAnsi="Arial" w:cs="Arial"/>
+        </w:rPr>
+      </w:pPr>
+      <w:r>
+        <w:rPr>
+          <w:rFonts w:ascii="Arial" w:hAnsi="Arial" w:cs="Arial"/>
+        </w:rPr>
+        <w:t xml:space="preserve">Para criar as palavras são usadas listas de compreensão e </w:t>
+      </w:r>
+      <w:proofErr w:type="spellStart"/>
+      <w:r>
+        <w:rPr>
+          <w:rFonts w:ascii="Arial" w:hAnsi="Arial" w:cs="Arial"/>
+          <w:i/>
+        </w:rPr>
+        <w:t>list</w:t>
+      </w:r>
+      <w:proofErr w:type="spellEnd"/>
+      <w:r>
+        <w:rPr>
+          <w:rFonts w:ascii="Arial" w:hAnsi="Arial" w:cs="Arial"/>
+          <w:i/>
+        </w:rPr>
+        <w:t xml:space="preserve"> </w:t>
+      </w:r>
+      <w:proofErr w:type="spellStart"/>
+      <w:r>
+        <w:rPr>
+          <w:rFonts w:ascii="Arial" w:hAnsi="Arial" w:cs="Arial"/>
+          <w:i/>
+        </w:rPr>
+        <w:t>splicing</w:t>
+      </w:r>
+      <w:proofErr w:type="spellEnd"/>
+      <w:r>
+        <w:rPr>
+          <w:rFonts w:ascii="Arial" w:hAnsi="Arial" w:cs="Arial"/>
+        </w:rPr>
+        <w:t xml:space="preserve"> em </w:t>
+      </w:r>
+      <w:proofErr w:type="spellStart"/>
+      <w:r>
+        <w:rPr>
+          <w:rFonts w:ascii="Arial" w:hAnsi="Arial" w:cs="Arial"/>
+        </w:rPr>
+        <w:t>Python</w:t>
+      </w:r>
+      <w:proofErr w:type="spellEnd"/>
+      <w:r>
+        <w:rPr>
+          <w:rFonts w:ascii="Arial" w:hAnsi="Arial" w:cs="Arial"/>
+        </w:rPr>
+        <w:t>.</w:t>
+      </w:r>
+    </w:p>
+    <w:p>
+      <w:pPr>
+        <w:rPr>
+          <w:rFonts w:ascii="Arial" w:hAnsi="Arial" w:cs="Arial"/>
+        </w:rPr>
+      </w:pPr>
+    </w:p>
+    <w:p>
+      <w:pPr>
+        <w:rPr>
+          <w:rFonts w:ascii="Arial" w:hAnsi="Arial" w:cs="Arial"/>
+        </w:rPr>
+      </w:pPr>
+      <w:r>
+        <w:rPr>
+          <w:rFonts w:ascii="Arial" w:hAnsi="Arial" w:cs="Arial"/>
+        </w:rPr>
+        <w:t>Se a palavra já tiver sido corrigida antes, é obtida a correção do histórico, perguntando ao utilizador se a pretende usar.</w:t>
+      </w:r>
+    </w:p>
+    <w:p>
+      <w:pPr>
+        <w:rPr>
+          <w:rFonts w:ascii="Arial" w:hAnsi="Arial" w:cs="Arial"/>
+        </w:rPr>
+      </w:pPr>
+      <w:r>
+        <w:rPr>
+          <w:rFonts w:ascii="Arial" w:hAnsi="Arial" w:cs="Arial"/>
+        </w:rPr>
+        <w:br w:type="page"/>
+      </w:r>
+    </w:p>
+    <w:p>
+      <w:pPr>
+        <w:pStyle w:val="Cabealho1"/>
+      </w:pPr>
+      <w:r>
+        <w:lastRenderedPageBreak/>
+        <w:t>Exemplo de utilização</w:t>
+      </w:r>
+    </w:p>
+    <w:p/>
+    <w:p>
+      <w:pPr>
+        <w:rPr>
+          <w:rFonts w:ascii="Arial" w:hAnsi="Arial" w:cs="Arial"/>
+        </w:rPr>
+      </w:pPr>
+      <w:r>
+        <w:rPr>
+          <w:rFonts w:ascii="Arial" w:hAnsi="Arial" w:cs="Arial"/>
+        </w:rPr>
+        <w:t xml:space="preserve">O programa recebe as palavras de input através do ficheiro de texto </w:t>
+      </w:r>
+      <w:r>
+        <w:rPr>
+          <w:rFonts w:ascii="Arial" w:hAnsi="Arial" w:cs="Arial"/>
+          <w:i/>
+        </w:rPr>
+        <w:t>input.txt</w:t>
+      </w:r>
+      <w:r>
+        <w:rPr>
+          <w:rFonts w:ascii="Arial" w:hAnsi="Arial" w:cs="Arial"/>
+        </w:rPr>
+        <w:t>.</w:t>
+      </w:r>
+    </w:p>
+    <w:p>
+      <w:pPr>
+        <w:rPr>
+          <w:rFonts w:ascii="Arial" w:hAnsi="Arial" w:cs="Arial"/>
+        </w:rPr>
+      </w:pPr>
+      <w:r>
+        <w:rPr>
+          <w:rFonts w:ascii="Arial" w:hAnsi="Arial" w:cs="Arial"/>
+        </w:rPr>
+        <w:t>Após uns breves segundos para carregar o dicionário de palavras na tabela de dispersão, o programa verifica se determinada palavra existe no dicionário.</w:t>
+      </w:r>
+    </w:p>
+    <w:p>
+      <w:pPr>
+        <w:rPr>
+          <w:rFonts w:ascii="Arial" w:hAnsi="Arial" w:cs="Arial"/>
+        </w:rPr>
+      </w:pPr>
+      <w:r>
+        <w:rPr>
+          <w:rFonts w:ascii="Arial" w:hAnsi="Arial" w:cs="Arial"/>
+        </w:rPr>
+        <w:t>Se não existir, é perguntado ao utilizador se a pretende guardar assim no dicionário.</w:t>
+      </w:r>
+    </w:p>
+    <w:p>
+      <w:pPr>
+        <w:rPr>
+          <w:rFonts w:ascii="Arial" w:hAnsi="Arial" w:cs="Arial"/>
+        </w:rPr>
+      </w:pPr>
+      <w:r>
+        <w:rPr>
+          <w:rFonts w:ascii="Arial" w:hAnsi="Arial" w:cs="Arial"/>
+          <w:noProof/>
+        </w:rPr>
+        <w:drawing>
+          <wp:inline distT="0" distB="0" distL="0" distR="0">
+            <wp:extent cx="5400040" cy="474345"/>
+            <wp:effectExtent l="0" t="0" r="0" b="1905"/>
+            <wp:docPr id="3" name="Imagem 3"/>
+            <wp:cNvGraphicFramePr>
+              <a:graphicFrameLocks xmlns:a="http://schemas.openxmlformats.org/drawingml/2006/main" noChangeAspect="1"/>
+            </wp:cNvGraphicFramePr>
+            <a:graphic xmlns:a="http://schemas.openxmlformats.org/drawingml/2006/main">
+              <a:graphicData uri="http://schemas.openxmlformats.org/drawingml/2006/picture">
+                <pic:pic xmlns:pic="http://schemas.openxmlformats.org/drawingml/2006/picture">
+                  <pic:nvPicPr>
+                    <pic:cNvPr id="3" name="pretende.PNG"/>
+                    <pic:cNvPicPr/>
+                  </pic:nvPicPr>
+                  <pic:blipFill>
+                    <a:blip r:embed="rId11">
+                      <a:extLst>
+                        <a:ext uri="{28A0092B-C50C-407E-A947-70E740481C1C}">
+                          <a14:useLocalDpi xmlns:a14="http://schemas.microsoft.com/office/drawing/2010/main" val="0"/>
+                        </a:ext>
+                      </a:extLst>
+                    </a:blip>
+                    <a:stretch>
+                      <a:fillRect/>
+                    </a:stretch>
+                  </pic:blipFill>
+                  <pic:spPr>
+                    <a:xfrm>
+                      <a:off x="0" y="0"/>
+                      <a:ext cx="5400040" cy="474345"/>
+                    </a:xfrm>
+                    <a:prstGeom prst="rect">
+                      <a:avLst/>
+                    </a:prstGeom>
+                  </pic:spPr>
+                </pic:pic>
+              </a:graphicData>
+            </a:graphic>
+          </wp:inline>
+        </w:drawing>
+      </w:r>
+    </w:p>
+    <w:p>
+      <w:pPr>
+        <w:rPr>
+          <w:rFonts w:ascii="Arial" w:hAnsi="Arial" w:cs="Arial"/>
+        </w:rPr>
+      </w:pPr>
+    </w:p>
+    <w:p>
+      <w:pPr>
+        <w:rPr>
+          <w:rFonts w:ascii="Arial" w:hAnsi="Arial" w:cs="Arial"/>
+        </w:rPr>
+      </w:pPr>
+      <w:r>
+        <w:rPr>
+          <w:rFonts w:ascii="Arial" w:hAnsi="Arial" w:cs="Arial"/>
+        </w:rPr>
+        <w:t>Se não quiser guardar a palavra, é primeiro verificado se a palavra existe no histórico, e, se existir, é perguntado ao utilizador se pretende usar a correção guardada.</w:t>
+      </w:r>
+    </w:p>
+    <w:p>
+      <w:pPr>
+        <w:rPr>
+          <w:rFonts w:ascii="Arial" w:hAnsi="Arial" w:cs="Arial"/>
+        </w:rPr>
+      </w:pPr>
+      <w:r>
+        <w:rPr>
+          <w:rFonts w:ascii="Arial" w:hAnsi="Arial" w:cs="Arial"/>
+          <w:noProof/>
+        </w:rPr>
+        <w:drawing>
+          <wp:inline distT="0" distB="0" distL="0" distR="0">
+            <wp:extent cx="5353050" cy="552450"/>
+            <wp:effectExtent l="0" t="0" r="0" b="0"/>
+            <wp:docPr id="4" name="Imagem 4"/>
+            <wp:cNvGraphicFramePr>
+              <a:graphicFrameLocks xmlns:a="http://schemas.openxmlformats.org/drawingml/2006/main" noChangeAspect="1"/>
+            </wp:cNvGraphicFramePr>
+            <a:graphic xmlns:a="http://schemas.openxmlformats.org/drawingml/2006/main">
+              <a:graphicData uri="http://schemas.openxmlformats.org/drawingml/2006/picture">
+                <pic:pic xmlns:pic="http://schemas.openxmlformats.org/drawingml/2006/picture">
+                  <pic:nvPicPr>
+                    <pic:cNvPr id="4" name="do hsitorico.PNG"/>
+                    <pic:cNvPicPr/>
+                  </pic:nvPicPr>
+                  <pic:blipFill>
+                    <a:blip r:embed="rId12">
+                      <a:extLst>
+                        <a:ext uri="{28A0092B-C50C-407E-A947-70E740481C1C}">
+                          <a14:useLocalDpi xmlns:a14="http://schemas.microsoft.com/office/drawing/2010/main" val="0"/>
+                        </a:ext>
+                      </a:extLst>
+                    </a:blip>
+                    <a:stretch>
+                      <a:fillRect/>
+                    </a:stretch>
+                  </pic:blipFill>
+                  <pic:spPr>
+                    <a:xfrm>
+                      <a:off x="0" y="0"/>
+                      <a:ext cx="5353800" cy="552527"/>
+                    </a:xfrm>
+                    <a:prstGeom prst="rect">
+                      <a:avLst/>
+                    </a:prstGeom>
+                  </pic:spPr>
+                </pic:pic>
+              </a:graphicData>
+            </a:graphic>
+          </wp:inline>
+        </w:drawing>
+      </w:r>
+    </w:p>
+    <w:p>
+      <w:pPr>
+        <w:rPr>
+          <w:rFonts w:ascii="Arial" w:hAnsi="Arial" w:cs="Arial"/>
+        </w:rPr>
+      </w:pPr>
+    </w:p>
+    <w:p>
+      <w:pPr>
+        <w:rPr>
+          <w:rFonts w:ascii="Arial" w:hAnsi="Arial" w:cs="Arial"/>
+        </w:rPr>
+      </w:pPr>
+      <w:r>
+        <w:rPr>
+          <w:rFonts w:ascii="Arial" w:hAnsi="Arial" w:cs="Arial"/>
+        </w:rPr>
+        <w:t>Se não se encontrar no histórico, o programa procede à correção da palavra, gerando todas as palavras possíveis de distância de erro 1 e 2, verificando quais dessas são palavras reais, e ordenando por frequência, de modo a tentar sugerir a palavra correta. As sugestões são sugeridas uma a uma.</w:t>
+      </w:r>
+    </w:p>
+    <w:p>
+      <w:pPr>
+        <w:rPr>
+          <w:rFonts w:ascii="Arial" w:hAnsi="Arial" w:cs="Arial"/>
+        </w:rPr>
+      </w:pPr>
+      <w:r>
+        <w:rPr>
+          <w:rFonts w:ascii="Arial" w:hAnsi="Arial" w:cs="Arial"/>
+          <w:noProof/>
+        </w:rPr>
+        <w:drawing>
+          <wp:inline distT="0" distB="0" distL="0" distR="0">
+            <wp:extent cx="5400040" cy="773430"/>
+            <wp:effectExtent l="0" t="0" r="0" b="7620"/>
+            <wp:docPr id="5" name="Imagem 5"/>
+            <wp:cNvGraphicFramePr>
+              <a:graphicFrameLocks xmlns:a="http://schemas.openxmlformats.org/drawingml/2006/main" noChangeAspect="1"/>
+            </wp:cNvGraphicFramePr>
+            <a:graphic xmlns:a="http://schemas.openxmlformats.org/drawingml/2006/main">
+              <a:graphicData uri="http://schemas.openxmlformats.org/drawingml/2006/picture">
+                <pic:pic xmlns:pic="http://schemas.openxmlformats.org/drawingml/2006/picture">
+                  <pic:nvPicPr>
+                    <pic:cNvPr id="5" name="sugestao.PNG"/>
+                    <pic:cNvPicPr/>
+                  </pic:nvPicPr>
+                  <pic:blipFill>
+                    <a:blip r:embed="rId13">
+                      <a:extLst>
+                        <a:ext uri="{28A0092B-C50C-407E-A947-70E740481C1C}">
+                          <a14:useLocalDpi xmlns:a14="http://schemas.microsoft.com/office/drawing/2010/main" val="0"/>
+                        </a:ext>
+                      </a:extLst>
+                    </a:blip>
+                    <a:stretch>
+                      <a:fillRect/>
+                    </a:stretch>
+                  </pic:blipFill>
+                  <pic:spPr>
+                    <a:xfrm>
+                      <a:off x="0" y="0"/>
+                      <a:ext cx="5400040" cy="773430"/>
+                    </a:xfrm>
+                    <a:prstGeom prst="rect">
+                      <a:avLst/>
+                    </a:prstGeom>
+                  </pic:spPr>
+                </pic:pic>
+              </a:graphicData>
+            </a:graphic>
+          </wp:inline>
+        </w:drawing>
+      </w:r>
+    </w:p>
+    <w:p>
+      <w:pPr>
+        <w:rPr>
+          <w:rFonts w:ascii="Arial" w:hAnsi="Arial" w:cs="Arial"/>
+        </w:rPr>
+      </w:pPr>
+    </w:p>
+    <w:p>
+      <w:pPr>
+        <w:rPr>
+          <w:rFonts w:ascii="Arial" w:hAnsi="Arial" w:cs="Arial"/>
+        </w:rPr>
+      </w:pPr>
+      <w:r>
+        <w:rPr>
+          <w:rFonts w:ascii="Arial" w:hAnsi="Arial" w:cs="Arial"/>
+        </w:rPr>
+        <w:t xml:space="preserve">Se o utilizador não aceitar </w:t>
+      </w:r>
+      <w:r>
+        <w:rPr>
+          <w:rFonts w:ascii="Arial" w:hAnsi="Arial" w:cs="Arial"/>
+        </w:rPr>
+        <w:t>no máximo</w:t>
+      </w:r>
+      <w:r>
+        <w:rPr>
+          <w:rFonts w:ascii="Arial" w:hAnsi="Arial" w:cs="Arial"/>
+        </w:rPr>
+        <w:t xml:space="preserve"> 5 sugestões, é colocado CORREÇÃO-NÃO-ENCONTRADA na frase final.</w:t>
+      </w:r>
+    </w:p>
+    <w:p>
+      <w:pPr>
+        <w:rPr>
+          <w:rFonts w:ascii="Arial" w:hAnsi="Arial" w:cs="Arial"/>
+        </w:rPr>
+      </w:pPr>
+      <w:r>
+        <w:rPr>
+          <w:rFonts w:ascii="Arial" w:hAnsi="Arial" w:cs="Arial"/>
+          <w:noProof/>
+        </w:rPr>
+        <w:drawing>
+          <wp:inline distT="0" distB="0" distL="0" distR="0">
+            <wp:extent cx="5400040" cy="1722120"/>
+            <wp:effectExtent l="0" t="0" r="0" b="0"/>
+            <wp:docPr id="6" name="Imagem 6"/>
+            <wp:cNvGraphicFramePr>
+              <a:graphicFrameLocks xmlns:a="http://schemas.openxmlformats.org/drawingml/2006/main" noChangeAspect="1"/>
+            </wp:cNvGraphicFramePr>
+            <a:graphic xmlns:a="http://schemas.openxmlformats.org/drawingml/2006/main">
+              <a:graphicData uri="http://schemas.openxmlformats.org/drawingml/2006/picture">
+                <pic:pic xmlns:pic="http://schemas.openxmlformats.org/drawingml/2006/picture">
+                  <pic:nvPicPr>
+                    <pic:cNvPr id="6" name="corr n encontrada.PNG"/>
+                    <pic:cNvPicPr/>
+                  </pic:nvPicPr>
+                  <pic:blipFill>
+                    <a:blip r:embed="rId14">
+                      <a:extLst>
+                        <a:ext uri="{28A0092B-C50C-407E-A947-70E740481C1C}">
+                          <a14:useLocalDpi xmlns:a14="http://schemas.microsoft.com/office/drawing/2010/main" val="0"/>
+                        </a:ext>
+                      </a:extLst>
+                    </a:blip>
+                    <a:stretch>
+                      <a:fillRect/>
+                    </a:stretch>
+                  </pic:blipFill>
+                  <pic:spPr>
+                    <a:xfrm>
+                      <a:off x="0" y="0"/>
+                      <a:ext cx="5400040" cy="1722120"/>
+                    </a:xfrm>
+                    <a:prstGeom prst="rect">
+                      <a:avLst/>
+                    </a:prstGeom>
+                  </pic:spPr>
+                </pic:pic>
+              </a:graphicData>
+            </a:graphic>
+          </wp:inline>
+        </w:drawing>
+      </w:r>
+      <w:bookmarkStart w:id="0" w:name="_GoBack"/>
+      <w:bookmarkEnd w:id="0"/>
     </w:p>
     <w:sectPr>
       <w:pgSz w:w="11906" w:h="16838"/>
@@ -704,6 +1665,29 @@
       <w:szCs w:val="32"/>
     </w:rPr>
   </w:style>
+  <w:style w:type="character" w:styleId="Hiperligao">
+    <w:name w:val="Hyperlink"/>
+    <w:basedOn w:val="Tipodeletrapredefinidodopargrafo"/>
+    <w:uiPriority w:val="99"/>
+    <w:unhideWhenUsed/>
+    <w:rsid w:val="00B35145"/>
+    <w:rPr>
+      <w:color w:val="0563C1" w:themeColor="hyperlink"/>
+      <w:u w:val="single"/>
+    </w:rPr>
+  </w:style>
+  <w:style w:type="character" w:styleId="MenoNoResolvida">
+    <w:name w:val="Unresolved Mention"/>
+    <w:basedOn w:val="Tipodeletrapredefinidodopargrafo"/>
+    <w:uiPriority w:val="99"/>
+    <w:semiHidden/>
+    <w:unhideWhenUsed/>
+    <w:rsid w:val="00B35145"/>
+    <w:rPr>
+      <w:color w:val="808080"/>
+      <w:shd w:val="clear" w:color="auto" w:fill="E6E6E6"/>
+    </w:rPr>
+  </w:style>
 </w:styles>
 </file>
 

</xml_diff>